<commit_message>
Final submission for Lab3
</commit_message>
<xml_diff>
--- a/Lab_3/Lab3_Result_assignment_Linus_Daniel.docx
+++ b/Lab_3/Lab3_Result_assignment_Linus_Daniel.docx
@@ -561,17 +561,7 @@
           <w:szCs w:val="22"/>
           <w:lang w:val="en-US"/>
         </w:rPr>
-        <w:t xml:space="preserve">When can a feature independence assumption be </w:t>
-      </w:r>
-      <w:r>
-        <w:rPr>
-          <w:i/>
-          <w:iCs/>
-          <w:sz w:val="24"/>
-          <w:szCs w:val="22"/>
-          <w:lang w:val="en-US"/>
-        </w:rPr>
-        <w:t>reasonable and when not?</w:t>
+        <w:t>When can a feature independence assumption be reasonable and when not?</w:t>
       </w:r>
       <w:bookmarkStart w:id="1" w:name="__RefHeading__2069_400976830"/>
       <w:bookmarkEnd w:id="1"/>
@@ -599,15 +589,7 @@
           <w:szCs w:val="24"/>
           <w:lang w:val="en-US"/>
         </w:rPr>
-        <w:t>When we have a high number of features (/Dimension) it can be assumed to be reasonable to use the naive Bayes Classifier as an approximation. We consider the dimensions as conditionally independent. This simplifies all our calcula</w:t>
-      </w:r>
-      <w:r>
-        <w:rPr>
-          <w:sz w:val="24"/>
-          <w:szCs w:val="24"/>
-          <w:lang w:val="en-US"/>
-        </w:rPr>
-        <w:t>tions and reduces the model complexity.</w:t>
+        <w:t>When we have a high number of features (/Dimension) it can be assumed to be reasonable to use the naive Bayes Classifier as an approximation. We consider the dimensions as conditionally independent. This simplifies all our calculations and reduces the model complexity.</w:t>
       </w:r>
     </w:p>
     <w:p>
@@ -641,15 +623,7 @@
           <w:szCs w:val="24"/>
           <w:lang w:val="en-US"/>
         </w:rPr>
-        <w:t>On the other hand, if we only have low dimensions, it could prove more useful to use another cl</w:t>
-      </w:r>
-      <w:r>
-        <w:rPr>
-          <w:sz w:val="24"/>
-          <w:szCs w:val="24"/>
-          <w:lang w:val="en-US"/>
-        </w:rPr>
-        <w:t>assifier that can work on fewer data and it will not be too much of a calculation hurdle.</w:t>
+        <w:t>On the other hand, if we only have low dimensions, it could prove more useful to use another classifier that can work on fewer data and it will not be too much of a calculation hurdle.</w:t>
       </w:r>
     </w:p>
     <w:p>
@@ -727,16 +701,7 @@
           <w:szCs w:val="24"/>
           <w:lang w:val="en-US"/>
         </w:rPr>
-        <w:t xml:space="preserve">How does the decision boundary look for the Iris dataset? How could one improve the classification results for this scenario by changing classifier or, </w:t>
-      </w:r>
-      <w:r>
-        <w:rPr>
-          <w:i/>
-          <w:sz w:val="24"/>
-          <w:szCs w:val="24"/>
-          <w:lang w:val="en-US"/>
-        </w:rPr>
-        <w:t>alternatively, manipulating the data?</w:t>
+        <w:t>How does the decision boundary look for the Iris dataset? How could one improve the classification results for this scenario by changing classifier or, alternatively, manipulating the data?</w:t>
       </w:r>
     </w:p>
     <w:p>
@@ -881,36 +846,22 @@
           <w:i w:val="0"/>
           <w:lang w:val="en-US"/>
         </w:rPr>
-        <w:t xml:space="preserve">The decision boundary doesn’t really fit the boundary between class 1 and class 2. This leads to the misclassification of test and </w:t>
-      </w:r>
+        <w:t>The decision boundary doesn’t really fit the boundary between class 1 and class 2. This leads to the misclassification of test and even training samples. This could be due to the fact that these two classes are located close to each other and they even overlap. The decision boundary between class 0 and 1 is however very simple.</w:t>
+      </w:r>
+    </w:p>
+    <w:p>
+      <w:pPr>
+        <w:pStyle w:val="Beschriftung"/>
+        <w:rPr>
+          <w:lang w:val="en-US"/>
+        </w:rPr>
+      </w:pPr>
       <w:r>
         <w:rPr>
           <w:i w:val="0"/>
           <w:lang w:val="en-US"/>
         </w:rPr>
-        <w:t>even training samples. This could be due to the fact that these two classes are located close to each other and they even overlap. The decision boundary between class 0 and 1 is however very simple.</w:t>
-      </w:r>
-    </w:p>
-    <w:p>
-      <w:pPr>
-        <w:pStyle w:val="Beschriftung"/>
-        <w:rPr>
-          <w:lang w:val="en-US"/>
-        </w:rPr>
-      </w:pPr>
-      <w:r>
-        <w:rPr>
-          <w:i w:val="0"/>
-          <w:lang w:val="en-US"/>
-        </w:rPr>
-        <w:t>A clear decision boundary could be achieved be using e.g.</w:t>
-      </w:r>
-      <w:r>
-        <w:rPr>
-          <w:i w:val="0"/>
-          <w:lang w:val="en-US"/>
-        </w:rPr>
-        <w:t xml:space="preserve"> </w:t>
+        <w:t xml:space="preserve">A clear decision boundary could be achieved be using e.g. </w:t>
       </w:r>
       <w:proofErr w:type="gramStart"/>
       <w:r>
@@ -1052,16 +1003,7 @@
           <w:szCs w:val="24"/>
           <w:lang w:val="en-US"/>
         </w:rPr>
-        <w:t xml:space="preserve"> from labfuns.p</w:t>
-      </w:r>
-      <w:r>
-        <w:rPr>
-          <w:i/>
-          <w:sz w:val="24"/>
-          <w:szCs w:val="24"/>
-          <w:lang w:val="en-US"/>
-        </w:rPr>
-        <w:t>y and compare it with those of the basic classifier on the vowels and iris data sets (see Assignment 3):</w:t>
+        <w:t xml:space="preserve"> from labfuns.py and compare it with those of the basic classifier on the vowels and iris data sets (see Assignment 3):</w:t>
       </w:r>
     </w:p>
     <w:p>
@@ -1129,15 +1071,7 @@
           <w:iCs w:val="0"/>
           <w:lang w:val="en-US"/>
         </w:rPr>
-        <w:t xml:space="preserve"> </w:t>
-      </w:r>
-      <w:r>
-        <w:rPr>
-          <w:i w:val="0"/>
-          <w:iCs w:val="0"/>
-          <w:lang w:val="en-US"/>
-        </w:rPr>
-        <w:t>improvement in its classification accuracy.</w:t>
+        <w:t xml:space="preserve"> improvement in its classification accuracy.</w:t>
       </w:r>
       <w:r>
         <w:rPr>
@@ -1179,7 +1113,6 @@
     </w:p>
     <w:p>
       <w:pPr>
-        <w:pStyle w:val="Listenabsatz"/>
         <w:suppressAutoHyphens w:val="0"/>
         <w:spacing w:line="240" w:lineRule="auto"/>
         <w:textAlignment w:val="auto"/>
@@ -1248,16 +1181,7 @@
           <w:szCs w:val="24"/>
           <w:lang w:val="en-US"/>
         </w:rPr>
-        <w:t xml:space="preserve">Plot the decision boundary of the boosted classifier on iris and compare it with that of the basic. What differences do you notice? Is the </w:t>
-      </w:r>
-      <w:r>
-        <w:rPr>
-          <w:i/>
-          <w:sz w:val="24"/>
-          <w:szCs w:val="24"/>
-          <w:lang w:val="en-US"/>
-        </w:rPr>
-        <w:t>boundary of the boosted version more complex?</w:t>
+        <w:t>Plot the decision boundary of the boosted classifier on iris and compare it with that of the basic. What differences do you notice? Is the boundary of the boosted version more complex?</w:t>
       </w:r>
     </w:p>
     <w:p>
@@ -1519,15 +1443,7 @@
           <w:szCs w:val="24"/>
           <w:lang w:val="en-US"/>
         </w:rPr>
-        <w:t>For the vowel dataset, boosting increases the accuracy dramatically. The iris-dataset is however not really affected by boosting, using a more advanced basic classifier would be better.</w:t>
-      </w:r>
-      <w:r>
-        <w:rPr>
-          <w:sz w:val="24"/>
-          <w:szCs w:val="24"/>
-          <w:lang w:val="en-US"/>
-        </w:rPr>
-        <w:t xml:space="preserve"> U</w:t>
+        <w:t>For the vowel dataset, boosting increases the accuracy dramatically. The iris-dataset is however not really affected by boosting, using a more advanced basic classifier would be better. U</w:t>
       </w:r>
       <w:r>
         <w:rPr>
@@ -1812,16 +1728,7 @@
           <w:szCs w:val="24"/>
           <w:lang w:val="en-US"/>
         </w:rPr>
-        <w:t xml:space="preserve">Is there any </w:t>
-      </w:r>
-      <w:r>
-        <w:rPr>
-          <w:i/>
-          <w:sz w:val="24"/>
-          <w:szCs w:val="24"/>
-          <w:lang w:val="en-US"/>
-        </w:rPr>
-        <w:t>improvement in classification accuracy? Why/why not?</w:t>
+        <w:t>Is there any improvement in classification accuracy? Why/why not?</w:t>
       </w:r>
     </w:p>
     <w:p>
@@ -2147,6 +2054,8 @@
         </w:rPr>
         <w:t>to a more complex decision boundary by taking the second attribute into account. Since the linear decision boundary already leads to good results, the improvement in accuracy is not very high.</w:t>
       </w:r>
+      <w:bookmarkStart w:id="2" w:name="_GoBack"/>
+      <w:bookmarkEnd w:id="2"/>
     </w:p>
     <w:p>
       <w:pPr>
@@ -2198,16 +2107,7 @@
           <w:szCs w:val="24"/>
           <w:lang w:val="en-US"/>
         </w:rPr>
-        <w:t xml:space="preserve">Can we </w:t>
-      </w:r>
-      <w:r>
-        <w:rPr>
-          <w:i/>
-          <w:sz w:val="24"/>
-          <w:szCs w:val="24"/>
-          <w:lang w:val="en-US"/>
-        </w:rPr>
-        <w:t>make up for not using a more advanced model in the basic classifier (e.g. independent features) by using boosting?</w:t>
+        <w:t>Can we make up for not using a more advanced model in the basic classifier (e.g. independent features) by using boosting?</w:t>
       </w:r>
     </w:p>
     <w:p>
@@ -2281,8 +2181,6 @@
           <w:lang w:val="en-US"/>
         </w:rPr>
       </w:pPr>
-      <w:bookmarkStart w:id="2" w:name="_GoBack"/>
-      <w:bookmarkEnd w:id="2"/>
       <w:r>
         <w:rPr>
           <w:i/>
@@ -2291,17 +2189,22 @@
           <w:lang w:val="en-US"/>
         </w:rPr>
         <w:lastRenderedPageBreak/>
-        <w:t>If you had to pick a classifier, naive Bayes or a decision tree or the boosted versions of these, which one would you pick? Mo</w:t>
-      </w:r>
-      <w:r>
+        <w:t>If you had to pick a classifier, naive Bayes or a decision tree or the boosted versions of these, which one would you pick? Motivate from the following criteria:</w:t>
+      </w:r>
+    </w:p>
+    <w:p>
+      <w:pPr>
+        <w:suppressAutoHyphens w:val="0"/>
+        <w:spacing w:line="240" w:lineRule="auto"/>
+        <w:jc w:val="left"/>
+        <w:textAlignment w:val="auto"/>
         <w:rPr>
           <w:i/>
           <w:sz w:val="24"/>
           <w:szCs w:val="24"/>
           <w:lang w:val="en-US"/>
         </w:rPr>
-        <w:t>tivate from the following criteria:</w:t>
-      </w:r>
+      </w:pPr>
     </w:p>
     <w:p>
       <w:pPr>
@@ -2333,6 +2236,72 @@
     </w:p>
     <w:p>
       <w:pPr>
+        <w:suppressAutoHyphens w:val="0"/>
+        <w:spacing w:line="240" w:lineRule="auto"/>
+        <w:jc w:val="left"/>
+        <w:textAlignment w:val="auto"/>
+        <w:rPr>
+          <w:sz w:val="24"/>
+          <w:szCs w:val="24"/>
+          <w:lang w:val="en-US"/>
+        </w:rPr>
+      </w:pPr>
+      <w:r>
+        <w:rPr>
+          <w:sz w:val="24"/>
+          <w:szCs w:val="24"/>
+          <w:lang w:val="en-US"/>
+        </w:rPr>
+        <w:t xml:space="preserve">Naïve </w:t>
+      </w:r>
+      <w:proofErr w:type="spellStart"/>
+      <w:r>
+        <w:rPr>
+          <w:sz w:val="24"/>
+          <w:szCs w:val="24"/>
+          <w:lang w:val="en-US"/>
+        </w:rPr>
+        <w:t>bayes</w:t>
+      </w:r>
+      <w:proofErr w:type="spellEnd"/>
+      <w:r>
+        <w:rPr>
+          <w:sz w:val="24"/>
+          <w:szCs w:val="24"/>
+          <w:lang w:val="en-US"/>
+        </w:rPr>
+        <w:t xml:space="preserve"> is a good choice because if there are few outliners, they don’t have a big impact in calculating the ML-parameters, if many training datapoints are available.</w:t>
+      </w:r>
+    </w:p>
+    <w:p>
+      <w:pPr>
+        <w:suppressAutoHyphens w:val="0"/>
+        <w:spacing w:line="240" w:lineRule="auto"/>
+        <w:jc w:val="left"/>
+        <w:textAlignment w:val="auto"/>
+        <w:rPr>
+          <w:sz w:val="24"/>
+          <w:szCs w:val="24"/>
+          <w:lang w:val="en-US"/>
+        </w:rPr>
+      </w:pPr>
+    </w:p>
+    <w:p>
+      <w:pPr>
+        <w:suppressAutoHyphens w:val="0"/>
+        <w:spacing w:line="240" w:lineRule="auto"/>
+        <w:jc w:val="left"/>
+        <w:textAlignment w:val="auto"/>
+        <w:rPr>
+          <w:i/>
+          <w:sz w:val="24"/>
+          <w:szCs w:val="24"/>
+          <w:lang w:val="en-US"/>
+        </w:rPr>
+      </w:pPr>
+    </w:p>
+    <w:p>
+      <w:pPr>
         <w:pStyle w:val="Listenabsatz"/>
         <w:numPr>
           <w:ilvl w:val="0"/>
@@ -2361,6 +2330,55 @@
     </w:p>
     <w:p>
       <w:pPr>
+        <w:suppressAutoHyphens w:val="0"/>
+        <w:spacing w:line="240" w:lineRule="auto"/>
+        <w:jc w:val="left"/>
+        <w:textAlignment w:val="auto"/>
+        <w:rPr>
+          <w:sz w:val="24"/>
+          <w:szCs w:val="24"/>
+          <w:lang w:val="en-US"/>
+        </w:rPr>
+      </w:pPr>
+      <w:r>
+        <w:rPr>
+          <w:sz w:val="24"/>
+          <w:szCs w:val="24"/>
+          <w:lang w:val="en-US"/>
+        </w:rPr>
+        <w:t>Decision trees can be used, e.g. by pruning the irrelevant inputs can be filtered.</w:t>
+      </w:r>
+    </w:p>
+    <w:p>
+      <w:pPr>
+        <w:suppressAutoHyphens w:val="0"/>
+        <w:spacing w:line="240" w:lineRule="auto"/>
+        <w:jc w:val="left"/>
+        <w:textAlignment w:val="auto"/>
+        <w:rPr>
+          <w:i/>
+          <w:sz w:val="24"/>
+          <w:szCs w:val="24"/>
+          <w:lang w:val="en-US"/>
+        </w:rPr>
+      </w:pPr>
+    </w:p>
+    <w:p>
+      <w:pPr>
+        <w:suppressAutoHyphens w:val="0"/>
+        <w:spacing w:line="240" w:lineRule="auto"/>
+        <w:jc w:val="left"/>
+        <w:textAlignment w:val="auto"/>
+        <w:rPr>
+          <w:i/>
+          <w:sz w:val="24"/>
+          <w:szCs w:val="24"/>
+          <w:lang w:val="en-US"/>
+        </w:rPr>
+      </w:pPr>
+    </w:p>
+    <w:p>
+      <w:pPr>
         <w:pStyle w:val="Listenabsatz"/>
         <w:numPr>
           <w:ilvl w:val="0"/>
@@ -2389,6 +2407,65 @@
     </w:p>
     <w:p>
       <w:pPr>
+        <w:suppressAutoHyphens w:val="0"/>
+        <w:spacing w:line="240" w:lineRule="auto"/>
+        <w:jc w:val="left"/>
+        <w:textAlignment w:val="auto"/>
+        <w:rPr>
+          <w:i/>
+          <w:sz w:val="24"/>
+          <w:szCs w:val="24"/>
+          <w:lang w:val="en-US"/>
+        </w:rPr>
+      </w:pPr>
+      <w:r>
+        <w:rPr>
+          <w:sz w:val="24"/>
+          <w:szCs w:val="24"/>
+          <w:lang w:val="en-US"/>
+        </w:rPr>
+        <w:t>Since the boosting always increases the accuracy, this can be used to increase the prediction power</w:t>
+      </w:r>
+      <w:r>
+        <w:rPr>
+          <w:i/>
+          <w:sz w:val="24"/>
+          <w:szCs w:val="24"/>
+          <w:lang w:val="en-US"/>
+        </w:rPr>
+        <w:t xml:space="preserve"> </w:t>
+      </w:r>
+    </w:p>
+    <w:p>
+      <w:pPr>
+        <w:suppressAutoHyphens w:val="0"/>
+        <w:spacing w:line="240" w:lineRule="auto"/>
+        <w:jc w:val="left"/>
+        <w:textAlignment w:val="auto"/>
+        <w:rPr>
+          <w:i/>
+          <w:sz w:val="24"/>
+          <w:szCs w:val="24"/>
+          <w:lang w:val="en-US"/>
+        </w:rPr>
+      </w:pPr>
+    </w:p>
+    <w:p>
+      <w:pPr>
+        <w:suppressAutoHyphens w:val="0"/>
+        <w:spacing w:line="240" w:lineRule="auto"/>
+        <w:jc w:val="left"/>
+        <w:textAlignment w:val="auto"/>
+        <w:rPr>
+          <w:i/>
+          <w:sz w:val="24"/>
+          <w:szCs w:val="24"/>
+          <w:lang w:val="en-US"/>
+        </w:rPr>
+      </w:pPr>
+    </w:p>
+    <w:p>
+      <w:pPr>
         <w:pStyle w:val="Listenabsatz"/>
         <w:numPr>
           <w:ilvl w:val="0"/>
@@ -2399,12 +2476,18 @@
         <w:jc w:val="left"/>
         <w:textAlignment w:val="auto"/>
         <w:rPr>
+          <w:lang w:val="en-US"/>
+        </w:rPr>
+      </w:pPr>
+      <w:r>
+        <w:rPr>
           <w:i/>
           <w:sz w:val="24"/>
           <w:szCs w:val="24"/>
           <w:lang w:val="en-US"/>
         </w:rPr>
-      </w:pPr>
+        <w:t>Scalability: the dimension of the data, D, is large or the number of instances,</w:t>
+      </w:r>
       <w:r>
         <w:rPr>
           <w:i/>
@@ -2412,64 +2495,101 @@
           <w:szCs w:val="24"/>
           <w:lang w:val="en-US"/>
         </w:rPr>
-        <w:t>Mixed types of data: binary, categorical or continuous features, etc.</w:t>
-      </w:r>
-    </w:p>
-    <w:p>
-      <w:pPr>
-        <w:pStyle w:val="Listenabsatz"/>
-        <w:numPr>
-          <w:ilvl w:val="0"/>
-          <w:numId w:val="5"/>
-        </w:numPr>
+        <w:t xml:space="preserve"> </w:t>
+      </w:r>
+      <w:r>
+        <w:rPr>
+          <w:i/>
+          <w:sz w:val="24"/>
+          <w:szCs w:val="24"/>
+          <w:lang w:val="en-US"/>
+        </w:rPr>
+        <w:t>N, is large, or both.</w:t>
+      </w:r>
+    </w:p>
+    <w:p>
+      <w:pPr>
         <w:suppressAutoHyphens w:val="0"/>
         <w:spacing w:line="240" w:lineRule="auto"/>
         <w:jc w:val="left"/>
         <w:textAlignment w:val="auto"/>
         <w:rPr>
-          <w:lang w:val="en-US"/>
-        </w:rPr>
-      </w:pPr>
-      <w:r>
-        <w:rPr>
-          <w:i/>
-          <w:sz w:val="24"/>
-          <w:szCs w:val="24"/>
-          <w:lang w:val="en-US"/>
-        </w:rPr>
-        <w:t>Scalability: the dimension of the data, D, is large or the number</w:t>
-      </w:r>
-      <w:r>
-        <w:rPr>
-          <w:i/>
-          <w:sz w:val="24"/>
-          <w:szCs w:val="24"/>
-          <w:lang w:val="en-US"/>
-        </w:rPr>
-        <w:t xml:space="preserve"> of </w:t>
+          <w:sz w:val="24"/>
+          <w:szCs w:val="24"/>
+          <w:lang w:val="en-US"/>
+        </w:rPr>
+      </w:pPr>
+      <w:r>
+        <w:rPr>
+          <w:sz w:val="24"/>
+          <w:szCs w:val="24"/>
+          <w:lang w:val="en-US"/>
+        </w:rPr>
+        <w:t xml:space="preserve">If we have a high dimension of the data, a decision tree is no good choice because it gets uncontrollably large. A naïve </w:t>
       </w:r>
       <w:proofErr w:type="spellStart"/>
-      <w:proofErr w:type="gramStart"/>
-      <w:r>
-        <w:rPr>
-          <w:i/>
-          <w:sz w:val="24"/>
-          <w:szCs w:val="24"/>
-          <w:lang w:val="en-US"/>
-        </w:rPr>
-        <w:t>instances,N</w:t>
+      <w:r>
+        <w:rPr>
+          <w:sz w:val="24"/>
+          <w:szCs w:val="24"/>
+          <w:lang w:val="en-US"/>
+        </w:rPr>
+        <w:t>bayes</w:t>
       </w:r>
       <w:proofErr w:type="spellEnd"/>
-      <w:proofErr w:type="gramEnd"/>
-      <w:r>
-        <w:rPr>
-          <w:i/>
-          <w:sz w:val="24"/>
-          <w:szCs w:val="24"/>
-          <w:lang w:val="en-US"/>
-        </w:rPr>
-        <w:t>, is large, or both.</w:t>
-      </w:r>
+      <w:r>
+        <w:rPr>
+          <w:sz w:val="24"/>
+          <w:szCs w:val="24"/>
+          <w:lang w:val="en-US"/>
+        </w:rPr>
+        <w:t xml:space="preserve"> classifier however can handle this good because it ignores dependencies between the dimensions.</w:t>
+      </w:r>
+    </w:p>
+    <w:p>
+      <w:pPr>
+        <w:suppressAutoHyphens w:val="0"/>
+        <w:spacing w:line="240" w:lineRule="auto"/>
+        <w:jc w:val="left"/>
+        <w:textAlignment w:val="auto"/>
+        <w:rPr>
+          <w:sz w:val="24"/>
+          <w:szCs w:val="24"/>
+          <w:lang w:val="en-US"/>
+        </w:rPr>
+      </w:pPr>
+    </w:p>
+    <w:p>
+      <w:pPr>
+        <w:suppressAutoHyphens w:val="0"/>
+        <w:spacing w:line="240" w:lineRule="auto"/>
+        <w:jc w:val="left"/>
+        <w:textAlignment w:val="auto"/>
+        <w:rPr>
+          <w:sz w:val="24"/>
+          <w:szCs w:val="24"/>
+          <w:lang w:val="en-US"/>
+        </w:rPr>
+      </w:pPr>
+      <w:r>
+        <w:rPr>
+          <w:sz w:val="24"/>
+          <w:szCs w:val="24"/>
+          <w:lang w:val="en-US"/>
+        </w:rPr>
+        <w:t xml:space="preserve">A high number of instances can lead to large calculation effort if boosting is used, cause several classifiers have to be trained on the large dataset. </w:t>
+      </w:r>
+    </w:p>
+    <w:p>
+      <w:pPr>
+        <w:suppressAutoHyphens w:val="0"/>
+        <w:spacing w:line="240" w:lineRule="auto"/>
+        <w:jc w:val="left"/>
+        <w:textAlignment w:val="auto"/>
+        <w:rPr>
+          <w:lang w:val="en-US"/>
+        </w:rPr>
+      </w:pPr>
       <w:r>
         <w:rPr>
           <w:noProof/>
@@ -2527,7 +2647,7 @@
                 <v:stroke joinstyle="miter"/>
                 <v:path gradientshapeok="t" o:connecttype="rect"/>
               </v:shapetype>
-              <v:shape id="Frame1" o:spid="_x0000_s1026" type="#_x0000_t202" style="position:absolute;left:0;text-align:left;margin-left:0;margin-top:0;width:496.05pt;height:14.15pt;z-index:19;visibility:visible;mso-wrap-style:square;mso-wrap-distance-left:0;mso-wrap-distance-top:0;mso-wrap-distance-right:0;mso-wrap-distance-bottom:0;mso-position-horizontal:absolute;mso-position-horizontal-relative:text;mso-position-vertical:top;mso-position-vertical-relative:text;v-text-anchor:top" o:gfxdata="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" filled="f" stroked="f">
+              <v:shape id="Frame1" o:spid="_x0000_s1026" type="#_x0000_t202" style="position:absolute;margin-left:0;margin-top:0;width:496.05pt;height:14.15pt;z-index:19;visibility:visible;mso-wrap-style:square;mso-wrap-distance-left:0;mso-wrap-distance-top:0;mso-wrap-distance-right:0;mso-wrap-distance-bottom:0;mso-position-horizontal:absolute;mso-position-horizontal-relative:text;mso-position-vertical:top;mso-position-vertical-relative:text;v-text-anchor:top" o:gfxdata="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" filled="f" stroked="f">
                 <v:textbox inset="12.5pt,6.5pt,12.5pt,6.5pt">
                   <w:txbxContent>
                     <w:p>
@@ -6409,7 +6529,7 @@
 </file>
 
 <file path=customXml/itemProps1.xml><?xml version="1.0" encoding="utf-8"?>
-<ds:datastoreItem xmlns:ds="http://schemas.openxmlformats.org/officeDocument/2006/customXml" ds:itemID="{320E1114-34D1-4BB6-9A78-60109F50D3B2}">
+<ds:datastoreItem xmlns:ds="http://schemas.openxmlformats.org/officeDocument/2006/customXml" ds:itemID="{FB6BD6EC-64BE-4131-BE2D-B1A4C28CE9F7}">
   <ds:schemaRefs>
     <ds:schemaRef ds:uri="http://schemas.openxmlformats.org/officeDocument/2006/bibliography"/>
   </ds:schemaRefs>

</xml_diff>